<commit_message>
Atualização na pagina index do usuario
</commit_message>
<xml_diff>
--- a/POTTERWORLD.docx
+++ b/POTTERWORLD.docx
@@ -121,7 +121,7 @@
           <w:r>
             <w:fldChar w:fldCharType="separate"/>
           </w:r>
-          <w:hyperlink w:anchor="_Toc507524047" w:history="1">
+          <w:hyperlink w:anchor="_Toc507549785" w:history="1">
             <w:r>
               <w:rPr>
                 <w:rStyle w:val="Hyperlink"/>
@@ -165,7 +165,7 @@
                 <w:noProof/>
                 <w:webHidden/>
               </w:rPr>
-              <w:instrText xml:space="preserve"> PAGEREF _Toc507524047 \h </w:instrText>
+              <w:instrText xml:space="preserve"> PAGEREF _Toc507549785 \h </w:instrText>
             </w:r>
             <w:r>
               <w:rPr>
@@ -211,7 +211,7 @@
               <w:lang w:eastAsia="pt-BR"/>
             </w:rPr>
           </w:pPr>
-          <w:hyperlink w:anchor="_Toc507524048" w:history="1">
+          <w:hyperlink w:anchor="_Toc507549786" w:history="1">
             <w:r>
               <w:rPr>
                 <w:rStyle w:val="Hyperlink"/>
@@ -255,7 +255,7 @@
                 <w:noProof/>
                 <w:webHidden/>
               </w:rPr>
-              <w:instrText xml:space="preserve"> PAGEREF _Toc507524048 \h </w:instrText>
+              <w:instrText xml:space="preserve"> PAGEREF _Toc507549786 \h </w:instrText>
             </w:r>
             <w:r>
               <w:rPr>
@@ -301,7 +301,7 @@
               <w:lang w:eastAsia="pt-BR"/>
             </w:rPr>
           </w:pPr>
-          <w:hyperlink w:anchor="_Toc507524049" w:history="1">
+          <w:hyperlink w:anchor="_Toc507549787" w:history="1">
             <w:r>
               <w:rPr>
                 <w:rStyle w:val="Hyperlink"/>
@@ -345,7 +345,7 @@
                 <w:noProof/>
                 <w:webHidden/>
               </w:rPr>
-              <w:instrText xml:space="preserve"> PAGEREF _Toc507524049 \h </w:instrText>
+              <w:instrText xml:space="preserve"> PAGEREF _Toc507549787 \h </w:instrText>
             </w:r>
             <w:r>
               <w:rPr>
@@ -391,7 +391,7 @@
               <w:lang w:eastAsia="pt-BR"/>
             </w:rPr>
           </w:pPr>
-          <w:hyperlink w:anchor="_Toc507524050" w:history="1">
+          <w:hyperlink w:anchor="_Toc507549788" w:history="1">
             <w:r>
               <w:rPr>
                 <w:rStyle w:val="Hyperlink"/>
@@ -435,7 +435,7 @@
                 <w:noProof/>
                 <w:webHidden/>
               </w:rPr>
-              <w:instrText xml:space="preserve"> PAGEREF _Toc507524050 \h </w:instrText>
+              <w:instrText xml:space="preserve"> PAGEREF _Toc507549788 \h </w:instrText>
             </w:r>
             <w:r>
               <w:rPr>
@@ -481,7 +481,7 @@
               <w:lang w:eastAsia="pt-BR"/>
             </w:rPr>
           </w:pPr>
-          <w:hyperlink w:anchor="_Toc507524051" w:history="1">
+          <w:hyperlink w:anchor="_Toc507549789" w:history="1">
             <w:r>
               <w:rPr>
                 <w:rStyle w:val="Hyperlink"/>
@@ -525,7 +525,7 @@
                 <w:noProof/>
                 <w:webHidden/>
               </w:rPr>
-              <w:instrText xml:space="preserve"> PAGEREF _Toc507524051 \h </w:instrText>
+              <w:instrText xml:space="preserve"> PAGEREF _Toc507549789 \h </w:instrText>
             </w:r>
             <w:r>
               <w:rPr>
@@ -571,7 +571,7 @@
               <w:lang w:eastAsia="pt-BR"/>
             </w:rPr>
           </w:pPr>
-          <w:hyperlink w:anchor="_Toc507524052" w:history="1">
+          <w:hyperlink w:anchor="_Toc507549790" w:history="1">
             <w:r>
               <w:rPr>
                 <w:rStyle w:val="Hyperlink"/>
@@ -615,7 +615,7 @@
                 <w:noProof/>
                 <w:webHidden/>
               </w:rPr>
-              <w:instrText xml:space="preserve"> PAGEREF _Toc507524052 \h </w:instrText>
+              <w:instrText xml:space="preserve"> PAGEREF _Toc507549790 \h </w:instrText>
             </w:r>
             <w:r>
               <w:rPr>
@@ -661,7 +661,7 @@
               <w:lang w:eastAsia="pt-BR"/>
             </w:rPr>
           </w:pPr>
-          <w:hyperlink w:anchor="_Toc507524053" w:history="1">
+          <w:hyperlink w:anchor="_Toc507549791" w:history="1">
             <w:r>
               <w:rPr>
                 <w:rStyle w:val="Hyperlink"/>
@@ -705,7 +705,7 @@
                 <w:noProof/>
                 <w:webHidden/>
               </w:rPr>
-              <w:instrText xml:space="preserve"> PAGEREF _Toc507524053 \h </w:instrText>
+              <w:instrText xml:space="preserve"> PAGEREF _Toc507549791 \h </w:instrText>
             </w:r>
             <w:r>
               <w:rPr>
@@ -751,7 +751,7 @@
               <w:lang w:eastAsia="pt-BR"/>
             </w:rPr>
           </w:pPr>
-          <w:hyperlink w:anchor="_Toc507524054" w:history="1">
+          <w:hyperlink w:anchor="_Toc507549792" w:history="1">
             <w:r>
               <w:rPr>
                 <w:rStyle w:val="Hyperlink"/>
@@ -795,7 +795,7 @@
                 <w:noProof/>
                 <w:webHidden/>
               </w:rPr>
-              <w:instrText xml:space="preserve"> PAGEREF _Toc507524054 \h </w:instrText>
+              <w:instrText xml:space="preserve"> PAGEREF _Toc507549792 \h </w:instrText>
             </w:r>
             <w:r>
               <w:rPr>
@@ -841,7 +841,7 @@
               <w:lang w:eastAsia="pt-BR"/>
             </w:rPr>
           </w:pPr>
-          <w:hyperlink w:anchor="_Toc507524055" w:history="1">
+          <w:hyperlink w:anchor="_Toc507549793" w:history="1">
             <w:r>
               <w:rPr>
                 <w:rStyle w:val="Hyperlink"/>
@@ -864,7 +864,7 @@
                 <w:rStyle w:val="Hyperlink"/>
                 <w:noProof/>
               </w:rPr>
-              <w:t>Não Treináveis</w:t>
+              <w:t>Atributos Não Treináveis</w:t>
             </w:r>
             <w:r>
               <w:rPr>
@@ -885,7 +885,7 @@
                 <w:noProof/>
                 <w:webHidden/>
               </w:rPr>
-              <w:instrText xml:space="preserve"> PAGEREF _Toc507524055 \h </w:instrText>
+              <w:instrText xml:space="preserve"> PAGEREF _Toc507549793 \h </w:instrText>
             </w:r>
             <w:r>
               <w:rPr>
@@ -905,7 +905,7 @@
                 <w:noProof/>
                 <w:webHidden/>
               </w:rPr>
-              <w:t>9</w:t>
+              <w:t>12</w:t>
             </w:r>
             <w:r>
               <w:rPr>
@@ -937,7 +937,7 @@
           <w:numId w:val="14"/>
         </w:numPr>
       </w:pPr>
-      <w:bookmarkStart w:id="0" w:name="_Toc507524047"/>
+      <w:bookmarkStart w:id="0" w:name="_Toc507549785"/>
       <w:r>
         <w:lastRenderedPageBreak/>
         <w:t>INTRODUÇÃO</w:t>
@@ -1011,7 +1011,7 @@
       <w:pPr>
         <w:pStyle w:val="Titulo2Meu"/>
       </w:pPr>
-      <w:bookmarkStart w:id="1" w:name="_Toc507524048"/>
+      <w:bookmarkStart w:id="1" w:name="_Toc507549786"/>
       <w:r>
         <w:t>OS PROBLEMAS</w:t>
       </w:r>
@@ -1165,7 +1165,7 @@
           <w:numId w:val="14"/>
         </w:numPr>
       </w:pPr>
-      <w:bookmarkStart w:id="2" w:name="_Toc507524049"/>
+      <w:bookmarkStart w:id="2" w:name="_Toc507549787"/>
       <w:r>
         <w:lastRenderedPageBreak/>
         <w:t>OS SISTEMAS</w:t>
@@ -1176,7 +1176,7 @@
       <w:pPr>
         <w:pStyle w:val="Titulo2Meu"/>
       </w:pPr>
-      <w:bookmarkStart w:id="3" w:name="_Toc507524050"/>
+      <w:bookmarkStart w:id="3" w:name="_Toc507549788"/>
       <w:r>
         <w:t>TEMPO</w:t>
       </w:r>
@@ -1409,7 +1409,7 @@
       <w:pPr>
         <w:pStyle w:val="Titulo2Meu"/>
       </w:pPr>
-      <w:bookmarkStart w:id="4" w:name="_Toc507524051"/>
+      <w:bookmarkStart w:id="4" w:name="_Toc507549789"/>
       <w:r>
         <w:t>PERSONAGENS</w:t>
       </w:r>
@@ -1607,7 +1607,7 @@
       <w:pPr>
         <w:pStyle w:val="Ttulo1"/>
       </w:pPr>
-      <w:bookmarkStart w:id="5" w:name="_Toc507524052"/>
+      <w:bookmarkStart w:id="5" w:name="_Toc507549790"/>
       <w:r>
         <w:t>NÍVEL</w:t>
       </w:r>
@@ -2105,7 +2105,7 @@
       <w:pPr>
         <w:pStyle w:val="Ttulo1"/>
       </w:pPr>
-      <w:bookmarkStart w:id="6" w:name="_Toc507524053"/>
+      <w:bookmarkStart w:id="6" w:name="_Toc507549791"/>
       <w:r>
         <w:t>ATRIBUTOS</w:t>
       </w:r>
@@ -2119,7 +2119,7 @@
           <w:numId w:val="14"/>
         </w:numPr>
       </w:pPr>
-      <w:bookmarkStart w:id="7" w:name="_Toc507524054"/>
+      <w:bookmarkStart w:id="7" w:name="_Toc507549792"/>
       <w:r>
         <w:t xml:space="preserve">Atributos </w:t>
       </w:r>
@@ -6102,7 +6102,7 @@
           <w:numId w:val="14"/>
         </w:numPr>
       </w:pPr>
-      <w:bookmarkStart w:id="8" w:name="_Toc507524055"/>
+      <w:bookmarkStart w:id="8" w:name="_Toc507549793"/>
       <w:r>
         <w:lastRenderedPageBreak/>
         <w:t xml:space="preserve">Atributos </w:t>

</xml_diff>